<commit_message>
ajout exemple polymorphisme usage concret dune interface et explications différentes ajoutées
</commit_message>
<xml_diff>
--- a/IntrfaceEtAbstactClass.docx
+++ b/IntrfaceEtAbstactClass.docx
@@ -102,7 +102,21 @@
           <w:b/>
           <w:bCs/>
         </w:rPr>
-        <w:t xml:space="preserve">facilite le polymorphisme </w:t>
+        <w:t>facilite le polymorphisme</w:t>
+      </w:r>
+      <w:r>
+        <w:rPr>
+          <w:b/>
+          <w:bCs/>
+        </w:rPr>
+        <w:t>*1</w:t>
+      </w:r>
+      <w:r>
+        <w:rPr>
+          <w:b/>
+          <w:bCs/>
+        </w:rPr>
+        <w:t xml:space="preserve"> </w:t>
       </w:r>
       <w:r>
         <w:rPr>
@@ -214,30 +228,7 @@
         <w:rPr>
           <w:shd w:fill="FFFF00" w:val="clear"/>
         </w:rPr>
-        <w:t>L</w:t>
-      </w:r>
-      <w:r>
-        <w:rPr>
-          <w:shd w:fill="FFFF00" w:val="clear"/>
-        </w:rPr>
-        <w:t>es interfaces définissent un contrat de programmation que les classes doivent respecter, favorisant ainsi la réutilisa</w:t>
-      </w:r>
-      <w:r>
-        <w:rPr>
-          <w:shd w:fill="FFFF00" w:val="clear"/>
-        </w:rPr>
-        <w:t>tion</w:t>
-      </w:r>
-      <w:r>
-        <w:rPr>
-          <w:shd w:fill="FFFF00" w:val="clear"/>
-        </w:rPr>
-        <w:t xml:space="preserve">, la modularité et la maintenabilité du code orienté objet en PHP. </w:t>
-      </w:r>
-      <w:r>
-        <w:rPr/>
-        <w:br/>
-        <w:br/>
+        <w:t xml:space="preserve">Les interfaces définissent un contrat de programmation que les classes doivent respecter, favorisant ainsi la réutilisation, la modularité et la maintenabilité du code orienté objet en PHP. </w:t>
       </w:r>
     </w:p>
     <w:p>
@@ -245,7 +236,9 @@
         <w:pStyle w:val="Normal"/>
         <w:bidi w:val="0"/>
         <w:jc w:val="start"/>
-        <w:rPr/>
+        <w:rPr>
+          <w:shd w:fill="FFFF00" w:val="clear"/>
+        </w:rPr>
       </w:pPr>
       <w:r>
         <w:rPr/>
@@ -256,10 +249,991 @@
         <w:pStyle w:val="Normal"/>
         <w:bidi w:val="0"/>
         <w:jc w:val="start"/>
-        <w:rPr/>
-      </w:pPr>
-      <w:r>
-        <w:rPr/>
+        <w:rPr>
+          <w:shd w:fill="FFFF00" w:val="clear"/>
+        </w:rPr>
+      </w:pPr>
+      <w:r>
+        <w:rPr/>
+      </w:r>
+    </w:p>
+    <w:p>
+      <w:pPr>
+        <w:pStyle w:val="Heading2"/>
+        <w:spacing w:before="0" w:after="283"/>
+        <w:ind w:hanging="0" w:start="0" w:end="0"/>
+        <w:rPr/>
+      </w:pPr>
+      <w:r>
+        <w:rPr>
+          <w:rStyle w:val="Textesource"/>
+          <w:rFonts w:eastAsia="NSimSun" w:cs="Arial"/>
+          <w:color w:val="auto"/>
+          <w:kern w:val="2"/>
+          <w:sz w:val="24"/>
+          <w:szCs w:val="24"/>
+          <w:lang w:val="fr-FR" w:eastAsia="zh-CN" w:bidi="hi-IN"/>
+        </w:rPr>
+        <w:t>Principe des interfaces</w:t>
+      </w:r>
+    </w:p>
+    <w:p>
+      <w:pPr>
+        <w:pStyle w:val="BodyText"/>
+        <w:rPr/>
+      </w:pPr>
+      <w:r>
+        <w:rPr/>
+        <w:t xml:space="preserve">Une interface définit un ensemble de méthodes sans en fournir l'implémentation. </w:t>
+        <w:br/>
+        <w:t>Les classes qui implémentent cette interface doivent alors</w:t>
+      </w:r>
+      <w:r>
+        <w:rPr>
+          <w:b/>
+          <w:bCs/>
+        </w:rPr>
+        <w:t xml:space="preserve"> fournir leur propre implémentation</w:t>
+      </w:r>
+      <w:r>
+        <w:rPr/>
+        <w:t xml:space="preserve"> </w:t>
+      </w:r>
+      <w:r>
+        <w:rPr>
+          <w:b/>
+          <w:bCs/>
+        </w:rPr>
+        <w:t>concrète de ces méthodes</w:t>
+      </w:r>
+      <w:r>
+        <w:rPr/>
+        <w:t xml:space="preserve">. Voici un exemple simple : </w:t>
+      </w:r>
+    </w:p>
+    <w:p>
+      <w:pPr>
+        <w:pStyle w:val="Texteprformat"/>
+        <w:ind w:hanging="0" w:start="0" w:end="0"/>
+        <w:rPr/>
+      </w:pPr>
+      <w:r>
+        <w:rPr/>
+        <w:t>php</w:t>
+      </w:r>
+    </w:p>
+    <w:p>
+      <w:pPr>
+        <w:pStyle w:val="Texteprformat"/>
+        <w:ind w:hanging="0" w:start="0" w:end="0"/>
+        <w:rPr/>
+      </w:pPr>
+      <w:r>
+        <w:rPr>
+          <w:rStyle w:val="Textesource"/>
+        </w:rPr>
+        <w:t>// Définition de l'interface FormeGeometrique</w:t>
+      </w:r>
+    </w:p>
+    <w:p>
+      <w:pPr>
+        <w:pStyle w:val="Texteprformat"/>
+        <w:ind w:hanging="0" w:start="0" w:end="0"/>
+        <w:rPr/>
+      </w:pPr>
+      <w:r>
+        <w:rPr>
+          <w:rStyle w:val="Textesource"/>
+        </w:rPr>
+        <w:t xml:space="preserve">interface </w:t>
+      </w:r>
+      <w:r>
+        <w:rPr>
+          <w:rStyle w:val="Textesource"/>
+          <w:color w:val="81A2BE"/>
+        </w:rPr>
+        <w:t>FormeGeometrique</w:t>
+      </w:r>
+      <w:r>
+        <w:rPr>
+          <w:rStyle w:val="Textesource"/>
+        </w:rPr>
+        <w:t xml:space="preserve"> {</w:t>
+      </w:r>
+    </w:p>
+    <w:p>
+      <w:pPr>
+        <w:pStyle w:val="Texteprformat"/>
+        <w:ind w:hanging="0" w:start="0" w:end="0"/>
+        <w:rPr/>
+      </w:pPr>
+      <w:r>
+        <w:rPr>
+          <w:rStyle w:val="Textesource"/>
+        </w:rPr>
+        <w:t xml:space="preserve">    </w:t>
+      </w:r>
+      <w:r>
+        <w:rPr>
+          <w:rStyle w:val="Textesource"/>
+        </w:rPr>
+        <w:t xml:space="preserve">public function </w:t>
+      </w:r>
+      <w:r>
+        <w:rPr>
+          <w:rStyle w:val="Textesource"/>
+          <w:color w:val="C5C8C6"/>
+        </w:rPr>
+        <w:t>calculerAire</w:t>
+      </w:r>
+      <w:r>
+        <w:rPr>
+          <w:rStyle w:val="Textesource"/>
+        </w:rPr>
+        <w:t>();</w:t>
+      </w:r>
+    </w:p>
+    <w:p>
+      <w:pPr>
+        <w:pStyle w:val="Texteprformat"/>
+        <w:ind w:hanging="0" w:start="0" w:end="0"/>
+        <w:rPr/>
+      </w:pPr>
+      <w:r>
+        <w:rPr>
+          <w:rStyle w:val="Textesource"/>
+        </w:rPr>
+        <w:t xml:space="preserve">    </w:t>
+      </w:r>
+      <w:r>
+        <w:rPr>
+          <w:rStyle w:val="Textesource"/>
+        </w:rPr>
+        <w:t xml:space="preserve">public function </w:t>
+      </w:r>
+      <w:r>
+        <w:rPr>
+          <w:rStyle w:val="Textesource"/>
+          <w:color w:val="C5C8C6"/>
+        </w:rPr>
+        <w:t>calculerPerimetre</w:t>
+      </w:r>
+      <w:r>
+        <w:rPr>
+          <w:rStyle w:val="Textesource"/>
+        </w:rPr>
+        <w:t>();</w:t>
+      </w:r>
+    </w:p>
+    <w:p>
+      <w:pPr>
+        <w:pStyle w:val="Texteprformat"/>
+        <w:rPr/>
+      </w:pPr>
+      <w:r>
+        <w:rPr>
+          <w:rStyle w:val="Textesource"/>
+        </w:rPr>
+        <w:t>}</w:t>
+      </w:r>
+    </w:p>
+    <w:p>
+      <w:pPr>
+        <w:pStyle w:val="Texteprformat"/>
+        <w:rPr/>
+      </w:pPr>
+      <w:r>
+        <w:rPr/>
+      </w:r>
+    </w:p>
+    <w:p>
+      <w:pPr>
+        <w:pStyle w:val="Texteprformat"/>
+        <w:ind w:hanging="0" w:start="0" w:end="0"/>
+        <w:rPr/>
+      </w:pPr>
+      <w:r>
+        <w:rPr>
+          <w:rStyle w:val="Textesource"/>
+        </w:rPr>
+        <w:t>// Classe Cercle implémentant l'interface</w:t>
+      </w:r>
+    </w:p>
+    <w:p>
+      <w:pPr>
+        <w:pStyle w:val="Texteprformat"/>
+        <w:ind w:hanging="0" w:start="0" w:end="0"/>
+        <w:rPr/>
+      </w:pPr>
+      <w:r>
+        <w:rPr>
+          <w:rStyle w:val="Textesource"/>
+        </w:rPr>
+        <w:t xml:space="preserve">class </w:t>
+      </w:r>
+      <w:r>
+        <w:rPr>
+          <w:rStyle w:val="Textesource"/>
+          <w:color w:val="81A2BE"/>
+        </w:rPr>
+        <w:t>Cercle</w:t>
+      </w:r>
+      <w:r>
+        <w:rPr>
+          <w:rStyle w:val="Textesource"/>
+        </w:rPr>
+        <w:t xml:space="preserve"> implements </w:t>
+      </w:r>
+      <w:r>
+        <w:rPr>
+          <w:rStyle w:val="Textesource"/>
+          <w:color w:val="81A2BE"/>
+        </w:rPr>
+        <w:t>FormeGeometrique</w:t>
+      </w:r>
+      <w:r>
+        <w:rPr>
+          <w:rStyle w:val="Textesource"/>
+        </w:rPr>
+        <w:t xml:space="preserve"> {</w:t>
+      </w:r>
+    </w:p>
+    <w:p>
+      <w:pPr>
+        <w:pStyle w:val="Texteprformat"/>
+        <w:ind w:hanging="0" w:start="0" w:end="0"/>
+        <w:rPr/>
+      </w:pPr>
+      <w:r>
+        <w:rPr>
+          <w:rStyle w:val="Textesource"/>
+        </w:rPr>
+        <w:t xml:space="preserve">    </w:t>
+      </w:r>
+      <w:r>
+        <w:rPr>
+          <w:rStyle w:val="Textesource"/>
+        </w:rPr>
+        <w:t xml:space="preserve">private </w:t>
+      </w:r>
+      <w:r>
+        <w:rPr>
+          <w:rStyle w:val="Textesource"/>
+          <w:color w:val="CC6666"/>
+        </w:rPr>
+        <w:t>$rayon</w:t>
+      </w:r>
+      <w:r>
+        <w:rPr>
+          <w:rStyle w:val="Textesource"/>
+        </w:rPr>
+        <w:t>;</w:t>
+      </w:r>
+    </w:p>
+    <w:p>
+      <w:pPr>
+        <w:pStyle w:val="Texteprformat"/>
+        <w:rPr/>
+      </w:pPr>
+      <w:r>
+        <w:rPr>
+          <w:rStyle w:val="Textesource"/>
+        </w:rPr>
+        <w:t xml:space="preserve">    </w:t>
+      </w:r>
+    </w:p>
+    <w:p>
+      <w:pPr>
+        <w:pStyle w:val="Texteprformat"/>
+        <w:ind w:hanging="0" w:start="0" w:end="0"/>
+        <w:rPr/>
+      </w:pPr>
+      <w:r>
+        <w:rPr>
+          <w:rStyle w:val="Textesource"/>
+        </w:rPr>
+        <w:t xml:space="preserve">    </w:t>
+      </w:r>
+      <w:r>
+        <w:rPr>
+          <w:rStyle w:val="Textesource"/>
+        </w:rPr>
+        <w:t xml:space="preserve">public function </w:t>
+      </w:r>
+      <w:r>
+        <w:rPr>
+          <w:rStyle w:val="Textesource"/>
+          <w:color w:val="C5C8C6"/>
+        </w:rPr>
+        <w:t>calculerAire</w:t>
+      </w:r>
+      <w:r>
+        <w:rPr>
+          <w:rStyle w:val="Textesource"/>
+        </w:rPr>
+        <w:t>() {</w:t>
+      </w:r>
+    </w:p>
+    <w:p>
+      <w:pPr>
+        <w:pStyle w:val="Texteprformat"/>
+        <w:ind w:hanging="0" w:start="0" w:end="0"/>
+        <w:rPr/>
+      </w:pPr>
+      <w:r>
+        <w:rPr>
+          <w:rStyle w:val="Textesource"/>
+        </w:rPr>
+        <w:t xml:space="preserve">        </w:t>
+      </w:r>
+      <w:r>
+        <w:rPr>
+          <w:rStyle w:val="Textesource"/>
+        </w:rPr>
+        <w:t xml:space="preserve">return M_PI * </w:t>
+      </w:r>
+      <w:r>
+        <w:rPr>
+          <w:rStyle w:val="Textesource"/>
+          <w:color w:val="CC6666"/>
+        </w:rPr>
+        <w:t>$this</w:t>
+      </w:r>
+      <w:r>
+        <w:rPr>
+          <w:rStyle w:val="Textesource"/>
+        </w:rPr>
+        <w:t xml:space="preserve">-&gt;rayon ** </w:t>
+      </w:r>
+      <w:r>
+        <w:rPr>
+          <w:rStyle w:val="Textesource"/>
+          <w:color w:val="DE935F"/>
+        </w:rPr>
+        <w:t>2</w:t>
+      </w:r>
+      <w:r>
+        <w:rPr>
+          <w:rStyle w:val="Textesource"/>
+        </w:rPr>
+        <w:t>;</w:t>
+      </w:r>
+    </w:p>
+    <w:p>
+      <w:pPr>
+        <w:pStyle w:val="Texteprformat"/>
+        <w:rPr/>
+      </w:pPr>
+      <w:r>
+        <w:rPr>
+          <w:rStyle w:val="Textesource"/>
+        </w:rPr>
+        <w:t xml:space="preserve">    </w:t>
+      </w:r>
+      <w:r>
+        <w:rPr>
+          <w:rStyle w:val="Textesource"/>
+        </w:rPr>
+        <w:t>}</w:t>
+      </w:r>
+    </w:p>
+    <w:p>
+      <w:pPr>
+        <w:pStyle w:val="Texteprformat"/>
+        <w:rPr/>
+      </w:pPr>
+      <w:r>
+        <w:rPr>
+          <w:rStyle w:val="Textesource"/>
+        </w:rPr>
+        <w:t xml:space="preserve">    </w:t>
+      </w:r>
+    </w:p>
+    <w:p>
+      <w:pPr>
+        <w:pStyle w:val="Texteprformat"/>
+        <w:ind w:hanging="0" w:start="0" w:end="0"/>
+        <w:rPr/>
+      </w:pPr>
+      <w:r>
+        <w:rPr>
+          <w:rStyle w:val="Textesource"/>
+        </w:rPr>
+        <w:t xml:space="preserve">    </w:t>
+      </w:r>
+      <w:r>
+        <w:rPr>
+          <w:rStyle w:val="Textesource"/>
+        </w:rPr>
+        <w:t xml:space="preserve">public function </w:t>
+      </w:r>
+      <w:r>
+        <w:rPr>
+          <w:rStyle w:val="Textesource"/>
+          <w:color w:val="C5C8C6"/>
+        </w:rPr>
+        <w:t>calculerPerimetre</w:t>
+      </w:r>
+      <w:r>
+        <w:rPr>
+          <w:rStyle w:val="Textesource"/>
+        </w:rPr>
+        <w:t>() {</w:t>
+      </w:r>
+    </w:p>
+    <w:p>
+      <w:pPr>
+        <w:pStyle w:val="Texteprformat"/>
+        <w:ind w:hanging="0" w:start="0" w:end="0"/>
+        <w:rPr/>
+      </w:pPr>
+      <w:r>
+        <w:rPr>
+          <w:rStyle w:val="Textesource"/>
+        </w:rPr>
+        <w:t xml:space="preserve">        </w:t>
+      </w:r>
+      <w:r>
+        <w:rPr>
+          <w:rStyle w:val="Textesource"/>
+        </w:rPr>
+        <w:t xml:space="preserve">return </w:t>
+      </w:r>
+      <w:r>
+        <w:rPr>
+          <w:rStyle w:val="Textesource"/>
+          <w:color w:val="DE935F"/>
+        </w:rPr>
+        <w:t>2</w:t>
+      </w:r>
+      <w:r>
+        <w:rPr>
+          <w:rStyle w:val="Textesource"/>
+        </w:rPr>
+        <w:t xml:space="preserve"> * M_PI * </w:t>
+      </w:r>
+      <w:r>
+        <w:rPr>
+          <w:rStyle w:val="Textesource"/>
+          <w:color w:val="CC6666"/>
+        </w:rPr>
+        <w:t>$this</w:t>
+      </w:r>
+      <w:r>
+        <w:rPr>
+          <w:rStyle w:val="Textesource"/>
+        </w:rPr>
+        <w:t>-&gt;rayon;</w:t>
+      </w:r>
+    </w:p>
+    <w:p>
+      <w:pPr>
+        <w:pStyle w:val="Texteprformat"/>
+        <w:rPr/>
+      </w:pPr>
+      <w:r>
+        <w:rPr>
+          <w:rStyle w:val="Textesource"/>
+        </w:rPr>
+        <w:t xml:space="preserve">    </w:t>
+      </w:r>
+      <w:r>
+        <w:rPr>
+          <w:rStyle w:val="Textesource"/>
+        </w:rPr>
+        <w:t>}</w:t>
+      </w:r>
+    </w:p>
+    <w:p>
+      <w:pPr>
+        <w:pStyle w:val="Texteprformat"/>
+        <w:rPr/>
+      </w:pPr>
+      <w:r>
+        <w:rPr>
+          <w:rStyle w:val="Textesource"/>
+        </w:rPr>
+        <w:t>}</w:t>
+      </w:r>
+    </w:p>
+    <w:p>
+      <w:pPr>
+        <w:pStyle w:val="Texteprformat"/>
+        <w:rPr/>
+      </w:pPr>
+      <w:r>
+        <w:rPr/>
+      </w:r>
+    </w:p>
+    <w:p>
+      <w:pPr>
+        <w:pStyle w:val="Texteprformat"/>
+        <w:ind w:hanging="0" w:start="0" w:end="0"/>
+        <w:rPr/>
+      </w:pPr>
+      <w:r>
+        <w:rPr>
+          <w:rStyle w:val="Textesource"/>
+        </w:rPr>
+        <w:t>// Classe Rectangle implémentant l'interface</w:t>
+      </w:r>
+    </w:p>
+    <w:p>
+      <w:pPr>
+        <w:pStyle w:val="Texteprformat"/>
+        <w:ind w:hanging="0" w:start="0" w:end="0"/>
+        <w:rPr/>
+      </w:pPr>
+      <w:r>
+        <w:rPr>
+          <w:rStyle w:val="Textesource"/>
+        </w:rPr>
+        <w:t xml:space="preserve">class </w:t>
+      </w:r>
+      <w:r>
+        <w:rPr>
+          <w:rStyle w:val="Textesource"/>
+          <w:color w:val="81A2BE"/>
+        </w:rPr>
+        <w:t>Rectangle</w:t>
+      </w:r>
+      <w:r>
+        <w:rPr>
+          <w:rStyle w:val="Textesource"/>
+        </w:rPr>
+        <w:t xml:space="preserve"> implements </w:t>
+      </w:r>
+      <w:r>
+        <w:rPr>
+          <w:rStyle w:val="Textesource"/>
+          <w:color w:val="81A2BE"/>
+        </w:rPr>
+        <w:t>FormeGeometrique</w:t>
+      </w:r>
+      <w:r>
+        <w:rPr>
+          <w:rStyle w:val="Textesource"/>
+        </w:rPr>
+        <w:t xml:space="preserve"> {</w:t>
+      </w:r>
+    </w:p>
+    <w:p>
+      <w:pPr>
+        <w:pStyle w:val="Texteprformat"/>
+        <w:ind w:hanging="0" w:start="0" w:end="0"/>
+        <w:rPr/>
+      </w:pPr>
+      <w:r>
+        <w:rPr>
+          <w:rStyle w:val="Textesource"/>
+        </w:rPr>
+        <w:t xml:space="preserve">    </w:t>
+      </w:r>
+      <w:r>
+        <w:rPr>
+          <w:rStyle w:val="Textesource"/>
+        </w:rPr>
+        <w:t xml:space="preserve">private </w:t>
+      </w:r>
+      <w:r>
+        <w:rPr>
+          <w:rStyle w:val="Textesource"/>
+          <w:color w:val="CC6666"/>
+        </w:rPr>
+        <w:t>$longueur</w:t>
+      </w:r>
+      <w:r>
+        <w:rPr>
+          <w:rStyle w:val="Textesource"/>
+        </w:rPr>
+        <w:t>;</w:t>
+      </w:r>
+    </w:p>
+    <w:p>
+      <w:pPr>
+        <w:pStyle w:val="Texteprformat"/>
+        <w:ind w:hanging="0" w:start="0" w:end="0"/>
+        <w:rPr/>
+      </w:pPr>
+      <w:r>
+        <w:rPr>
+          <w:rStyle w:val="Textesource"/>
+        </w:rPr>
+        <w:t xml:space="preserve">    </w:t>
+      </w:r>
+      <w:r>
+        <w:rPr>
+          <w:rStyle w:val="Textesource"/>
+        </w:rPr>
+        <w:t xml:space="preserve">private </w:t>
+      </w:r>
+      <w:r>
+        <w:rPr>
+          <w:rStyle w:val="Textesource"/>
+          <w:color w:val="CC6666"/>
+        </w:rPr>
+        <w:t>$largeur</w:t>
+      </w:r>
+      <w:r>
+        <w:rPr>
+          <w:rStyle w:val="Textesource"/>
+        </w:rPr>
+        <w:t>;</w:t>
+      </w:r>
+    </w:p>
+    <w:p>
+      <w:pPr>
+        <w:pStyle w:val="Texteprformat"/>
+        <w:rPr/>
+      </w:pPr>
+      <w:r>
+        <w:rPr>
+          <w:rStyle w:val="Textesource"/>
+        </w:rPr>
+        <w:t xml:space="preserve">    </w:t>
+      </w:r>
+    </w:p>
+    <w:p>
+      <w:pPr>
+        <w:pStyle w:val="Texteprformat"/>
+        <w:ind w:hanging="0" w:start="0" w:end="0"/>
+        <w:rPr/>
+      </w:pPr>
+      <w:r>
+        <w:rPr>
+          <w:rStyle w:val="Textesource"/>
+        </w:rPr>
+        <w:t xml:space="preserve">    </w:t>
+      </w:r>
+      <w:r>
+        <w:rPr>
+          <w:rStyle w:val="Textesource"/>
+        </w:rPr>
+        <w:t xml:space="preserve">public function </w:t>
+      </w:r>
+      <w:r>
+        <w:rPr>
+          <w:rStyle w:val="Textesource"/>
+          <w:color w:val="C5C8C6"/>
+        </w:rPr>
+        <w:t>calculerAire</w:t>
+      </w:r>
+      <w:r>
+        <w:rPr>
+          <w:rStyle w:val="Textesource"/>
+        </w:rPr>
+        <w:t>() {</w:t>
+      </w:r>
+    </w:p>
+    <w:p>
+      <w:pPr>
+        <w:pStyle w:val="Texteprformat"/>
+        <w:ind w:hanging="0" w:start="0" w:end="0"/>
+        <w:rPr/>
+      </w:pPr>
+      <w:r>
+        <w:rPr>
+          <w:rStyle w:val="Textesource"/>
+        </w:rPr>
+        <w:t xml:space="preserve">        </w:t>
+      </w:r>
+      <w:r>
+        <w:rPr>
+          <w:rStyle w:val="Textesource"/>
+        </w:rPr>
+        <w:t xml:space="preserve">return </w:t>
+      </w:r>
+      <w:r>
+        <w:rPr>
+          <w:rStyle w:val="Textesource"/>
+          <w:color w:val="CC6666"/>
+        </w:rPr>
+        <w:t>$this</w:t>
+      </w:r>
+      <w:r>
+        <w:rPr>
+          <w:rStyle w:val="Textesource"/>
+        </w:rPr>
+        <w:t xml:space="preserve">-&gt;longueur * </w:t>
+      </w:r>
+      <w:r>
+        <w:rPr>
+          <w:rStyle w:val="Textesource"/>
+          <w:color w:val="CC6666"/>
+        </w:rPr>
+        <w:t>$this</w:t>
+      </w:r>
+      <w:r>
+        <w:rPr>
+          <w:rStyle w:val="Textesource"/>
+        </w:rPr>
+        <w:t>-&gt;largeur;</w:t>
+      </w:r>
+    </w:p>
+    <w:p>
+      <w:pPr>
+        <w:pStyle w:val="Texteprformat"/>
+        <w:rPr/>
+      </w:pPr>
+      <w:r>
+        <w:rPr>
+          <w:rStyle w:val="Textesource"/>
+        </w:rPr>
+        <w:t xml:space="preserve">    </w:t>
+      </w:r>
+      <w:r>
+        <w:rPr>
+          <w:rStyle w:val="Textesource"/>
+        </w:rPr>
+        <w:t>}</w:t>
+      </w:r>
+    </w:p>
+    <w:p>
+      <w:pPr>
+        <w:pStyle w:val="Texteprformat"/>
+        <w:rPr/>
+      </w:pPr>
+      <w:r>
+        <w:rPr>
+          <w:rStyle w:val="Textesource"/>
+        </w:rPr>
+        <w:t xml:space="preserve">    </w:t>
+      </w:r>
+    </w:p>
+    <w:p>
+      <w:pPr>
+        <w:pStyle w:val="Texteprformat"/>
+        <w:ind w:hanging="0" w:start="0" w:end="0"/>
+        <w:rPr/>
+      </w:pPr>
+      <w:r>
+        <w:rPr>
+          <w:rStyle w:val="Textesource"/>
+        </w:rPr>
+        <w:t xml:space="preserve">    </w:t>
+      </w:r>
+      <w:r>
+        <w:rPr>
+          <w:rStyle w:val="Textesource"/>
+        </w:rPr>
+        <w:t xml:space="preserve">public function </w:t>
+      </w:r>
+      <w:r>
+        <w:rPr>
+          <w:rStyle w:val="Textesource"/>
+          <w:color w:val="C5C8C6"/>
+        </w:rPr>
+        <w:t>calculerPerimetre</w:t>
+      </w:r>
+      <w:r>
+        <w:rPr>
+          <w:rStyle w:val="Textesource"/>
+        </w:rPr>
+        <w:t>() {</w:t>
+      </w:r>
+    </w:p>
+    <w:p>
+      <w:pPr>
+        <w:pStyle w:val="Texteprformat"/>
+        <w:ind w:hanging="0" w:start="0" w:end="0"/>
+        <w:rPr/>
+      </w:pPr>
+      <w:r>
+        <w:rPr>
+          <w:rStyle w:val="Textesource"/>
+        </w:rPr>
+        <w:t xml:space="preserve">        </w:t>
+      </w:r>
+      <w:r>
+        <w:rPr>
+          <w:rStyle w:val="Textesource"/>
+        </w:rPr>
+        <w:t xml:space="preserve">return </w:t>
+      </w:r>
+      <w:r>
+        <w:rPr>
+          <w:rStyle w:val="Textesource"/>
+          <w:color w:val="DE935F"/>
+        </w:rPr>
+        <w:t>2</w:t>
+      </w:r>
+      <w:r>
+        <w:rPr>
+          <w:rStyle w:val="Textesource"/>
+        </w:rPr>
+        <w:t xml:space="preserve"> * (</w:t>
+      </w:r>
+      <w:r>
+        <w:rPr>
+          <w:rStyle w:val="Textesource"/>
+          <w:color w:val="CC6666"/>
+        </w:rPr>
+        <w:t>$this</w:t>
+      </w:r>
+      <w:r>
+        <w:rPr>
+          <w:rStyle w:val="Textesource"/>
+        </w:rPr>
+        <w:t xml:space="preserve">-&gt;longueur + </w:t>
+      </w:r>
+      <w:r>
+        <w:rPr>
+          <w:rStyle w:val="Textesource"/>
+          <w:color w:val="CC6666"/>
+        </w:rPr>
+        <w:t>$this</w:t>
+      </w:r>
+      <w:r>
+        <w:rPr>
+          <w:rStyle w:val="Textesource"/>
+        </w:rPr>
+        <w:t>-&gt;largeur);</w:t>
+      </w:r>
+    </w:p>
+    <w:p>
+      <w:pPr>
+        <w:pStyle w:val="Texteprformat"/>
+        <w:rPr/>
+      </w:pPr>
+      <w:r>
+        <w:rPr>
+          <w:rStyle w:val="Textesource"/>
+        </w:rPr>
+        <w:t xml:space="preserve">    </w:t>
+      </w:r>
+      <w:r>
+        <w:rPr>
+          <w:rStyle w:val="Textesource"/>
+        </w:rPr>
+        <w:t>}</w:t>
+      </w:r>
+    </w:p>
+    <w:p>
+      <w:pPr>
+        <w:pStyle w:val="Texteprformat"/>
+        <w:spacing w:before="0" w:after="283"/>
+        <w:rPr/>
+      </w:pPr>
+      <w:r>
+        <w:rPr>
+          <w:rStyle w:val="Textesource"/>
+          <w:shd w:fill="FFFF00" w:val="clear"/>
+        </w:rPr>
+        <w:t>}</w:t>
+      </w:r>
+    </w:p>
+    <w:p>
+      <w:pPr>
+        <w:pStyle w:val="Heading2"/>
+        <w:bidi w:val="0"/>
+        <w:jc w:val="start"/>
+        <w:rPr/>
+      </w:pPr>
+      <w:r>
+        <w:rPr/>
+        <w:t>Avantages du polymorphisme avec les interfaces</w:t>
+      </w:r>
+    </w:p>
+    <w:p>
+      <w:pPr>
+        <w:pStyle w:val="BodyText"/>
+        <w:numPr>
+          <w:ilvl w:val="0"/>
+          <w:numId w:val="7"/>
+        </w:numPr>
+        <w:tabs>
+          <w:tab w:val="clear" w:pos="709"/>
+          <w:tab w:val="left" w:pos="0" w:leader="none"/>
+        </w:tabs>
+        <w:ind w:hanging="283" w:start="709"/>
+        <w:rPr/>
+      </w:pPr>
+      <w:r>
+        <w:rPr>
+          <w:rStyle w:val="Strong"/>
+        </w:rPr>
+        <w:t>Code générique</w:t>
+      </w:r>
+      <w:r>
+        <w:rPr/>
+        <w:t xml:space="preserve"> : On peut écrire du code qui fonctionne avec n'importe quelle classe implémentant une interface donnée, sans connaître les détails d'implémentation. </w:t>
+      </w:r>
+    </w:p>
+    <w:p>
+      <w:pPr>
+        <w:pStyle w:val="BodyText"/>
+        <w:numPr>
+          <w:ilvl w:val="0"/>
+          <w:numId w:val="8"/>
+        </w:numPr>
+        <w:tabs>
+          <w:tab w:val="clear" w:pos="709"/>
+          <w:tab w:val="left" w:pos="0" w:leader="none"/>
+        </w:tabs>
+        <w:spacing w:before="0" w:after="0"/>
+        <w:ind w:hanging="283" w:start="720"/>
+        <w:rPr/>
+      </w:pPr>
+      <w:r>
+        <w:rPr>
+          <w:rStyle w:val="Strong"/>
+        </w:rPr>
+        <w:t>Couplage faible</w:t>
+      </w:r>
+      <w:r>
+        <w:rPr/>
+        <w:t xml:space="preserve"> : Les classes dépendent de l'interface et non des implémentations concrètes, réduisant les dépendances. </w:t>
+      </w:r>
+    </w:p>
+    <w:p>
+      <w:pPr>
+        <w:pStyle w:val="BodyText"/>
+        <w:numPr>
+          <w:ilvl w:val="0"/>
+          <w:numId w:val="9"/>
+        </w:numPr>
+        <w:tabs>
+          <w:tab w:val="clear" w:pos="709"/>
+          <w:tab w:val="left" w:pos="0" w:leader="none"/>
+        </w:tabs>
+        <w:spacing w:before="0" w:after="0"/>
+        <w:ind w:hanging="283" w:start="720"/>
+        <w:rPr/>
+      </w:pPr>
+      <w:r>
+        <w:rPr>
+          <w:rStyle w:val="Strong"/>
+        </w:rPr>
+        <w:t>Extensibilité</w:t>
+      </w:r>
+      <w:r>
+        <w:rPr/>
+        <w:t xml:space="preserve"> : On peut facilement ajouter de nouvelles implémentations sans modifier le code existant, tant que la nouvelle classe respecte l'interface. </w:t>
+      </w:r>
+    </w:p>
+    <w:p>
+      <w:pPr>
+        <w:pStyle w:val="BodyText"/>
+        <w:numPr>
+          <w:ilvl w:val="0"/>
+          <w:numId w:val="10"/>
+        </w:numPr>
+        <w:tabs>
+          <w:tab w:val="clear" w:pos="709"/>
+          <w:tab w:val="left" w:pos="0" w:leader="none"/>
+        </w:tabs>
+        <w:ind w:hanging="283" w:start="720"/>
+        <w:rPr/>
+      </w:pPr>
+      <w:r>
+        <w:rPr>
+          <w:rStyle w:val="Strong"/>
+        </w:rPr>
+        <w:t>Testabilité</w:t>
+      </w:r>
+      <w:r>
+        <w:rPr/>
+        <w:t xml:space="preserve"> : Il est plus facile de tester les différents composants de manière isolée en utilisant des implémentations de test pour les interfaces </w:t>
       </w:r>
     </w:p>
     <w:p>
@@ -359,7 +1333,6 @@
           <w:numId w:val="1"/>
         </w:numPr>
         <w:tabs>
-          <w:tab w:val="clear" w:pos="709"/>
           <w:tab w:val="left" w:pos="709" w:leader="none"/>
         </w:tabs>
         <w:bidi w:val="0"/>
@@ -566,7 +1539,14 @@
           <w:bCs/>
           <w:shd w:fill="FFFF00" w:val="clear"/>
         </w:rPr>
-        <w:t>L</w:t>
+        <w:t>Les interfaces définissent un contrat purement abstrait</w:t>
+      </w:r>
+      <w:r>
+        <w:rPr>
+          <w:b/>
+          <w:bCs/>
+        </w:rPr>
+        <w:t xml:space="preserve"> que les classes doivent implémenter, tandis que </w:t>
       </w:r>
       <w:r>
         <w:rPr>
@@ -574,21 +1554,6 @@
           <w:bCs/>
           <w:shd w:fill="FFFF00" w:val="clear"/>
         </w:rPr>
-        <w:t>es interfaces définissent un contrat purement abstrait</w:t>
-      </w:r>
-      <w:r>
-        <w:rPr>
-          <w:b/>
-          <w:bCs/>
-        </w:rPr>
-        <w:t xml:space="preserve"> que les classes doivent implémenter, tandis que </w:t>
-      </w:r>
-      <w:r>
-        <w:rPr>
-          <w:b/>
-          <w:bCs/>
-          <w:shd w:fill="FFFF00" w:val="clear"/>
-        </w:rPr>
         <w:t>les classes abstraites fournissent une implémentation partielle pouvant être étendue</w:t>
       </w:r>
       <w:r>
@@ -627,6 +1592,944 @@
           <w:bCs/>
         </w:rPr>
         <w:t xml:space="preserve">. </w:t>
+      </w:r>
+    </w:p>
+    <w:p>
+      <w:pPr>
+        <w:pStyle w:val="BodyText"/>
+        <w:bidi w:val="0"/>
+        <w:spacing w:before="0" w:after="140"/>
+        <w:jc w:val="start"/>
+        <w:rPr>
+          <w:b/>
+          <w:bCs/>
+        </w:rPr>
+      </w:pPr>
+      <w:r>
+        <w:rPr/>
+      </w:r>
+    </w:p>
+    <w:p>
+      <w:pPr>
+        <w:pStyle w:val="BodyText"/>
+        <w:bidi w:val="0"/>
+        <w:spacing w:before="0" w:after="140"/>
+        <w:jc w:val="start"/>
+        <w:rPr>
+          <w:b/>
+          <w:bCs/>
+        </w:rPr>
+      </w:pPr>
+      <w:r>
+        <w:rPr/>
+      </w:r>
+    </w:p>
+    <w:p>
+      <w:pPr>
+        <w:pStyle w:val="BodyText"/>
+        <w:bidi w:val="0"/>
+        <w:spacing w:before="0" w:after="140"/>
+        <w:jc w:val="start"/>
+        <w:rPr>
+          <w:b/>
+          <w:bCs/>
+        </w:rPr>
+      </w:pPr>
+      <w:r>
+        <w:rPr/>
+      </w:r>
+    </w:p>
+    <w:p>
+      <w:pPr>
+        <w:pStyle w:val="BodyText"/>
+        <w:bidi w:val="0"/>
+        <w:spacing w:before="0" w:after="140"/>
+        <w:jc w:val="start"/>
+        <w:rPr>
+          <w:b/>
+          <w:bCs/>
+        </w:rPr>
+      </w:pPr>
+      <w:r>
+        <w:rPr/>
+      </w:r>
+    </w:p>
+    <w:p>
+      <w:pPr>
+        <w:pStyle w:val="BodyText"/>
+        <w:bidi w:val="0"/>
+        <w:spacing w:before="0" w:after="140"/>
+        <w:jc w:val="start"/>
+        <w:rPr>
+          <w:b/>
+          <w:bCs/>
+        </w:rPr>
+      </w:pPr>
+      <w:r>
+        <w:rPr>
+          <w:b/>
+          <w:bCs/>
+        </w:rPr>
+        <w:t>Concretement, une class peut implémenter plusieurs interface mais elle doit respecter « le contrat »  avec chacune d elles (on transmet le même comportement).</w:t>
+        <w:br/>
+      </w:r>
+    </w:p>
+    <w:p>
+      <w:pPr>
+        <w:pStyle w:val="BodyText"/>
+        <w:bidi w:val="0"/>
+        <w:spacing w:before="0" w:after="140"/>
+        <w:jc w:val="start"/>
+        <w:rPr>
+          <w:b/>
+          <w:bCs/>
+        </w:rPr>
+      </w:pPr>
+      <w:r>
+        <w:rPr/>
+      </w:r>
+    </w:p>
+    <w:p>
+      <w:pPr>
+        <w:pStyle w:val="BodyText"/>
+        <w:bidi w:val="0"/>
+        <w:spacing w:before="0" w:after="140"/>
+        <w:jc w:val="start"/>
+        <w:rPr>
+          <w:b/>
+          <w:bCs/>
+        </w:rPr>
+      </w:pPr>
+      <w:r>
+        <w:rPr/>
+      </w:r>
+    </w:p>
+    <w:p>
+      <w:pPr>
+        <w:pStyle w:val="BodyText"/>
+        <w:bidi w:val="0"/>
+        <w:spacing w:before="0" w:after="140"/>
+        <w:jc w:val="start"/>
+        <w:rPr>
+          <w:b/>
+          <w:bCs/>
+        </w:rPr>
+      </w:pPr>
+      <w:r>
+        <w:rPr/>
+      </w:r>
+    </w:p>
+    <w:p>
+      <w:pPr>
+        <w:pStyle w:val="Normal"/>
+        <w:bidi w:val="0"/>
+        <w:jc w:val="start"/>
+        <w:rPr>
+          <w:b/>
+          <w:bCs/>
+          <w:color w:val="C9211E"/>
+          <w:highlight w:val="none"/>
+          <w:shd w:fill="auto" w:val="clear"/>
+        </w:rPr>
+      </w:pPr>
+      <w:r>
+        <w:rPr>
+          <w:b/>
+          <w:bCs/>
+          <w:color w:val="C9211E"/>
+          <w:shd w:fill="auto" w:val="clear"/>
+        </w:rPr>
+        <w:t>*1</w:t>
+      </w:r>
+    </w:p>
+    <w:p>
+      <w:pPr>
+        <w:pStyle w:val="Normal"/>
+        <w:bidi w:val="0"/>
+        <w:jc w:val="start"/>
+        <w:rPr>
+          <w:b/>
+          <w:bCs/>
+          <w:color w:val="C9211E"/>
+          <w:highlight w:val="none"/>
+          <w:shd w:fill="auto" w:val="clear"/>
+        </w:rPr>
+      </w:pPr>
+      <w:r>
+        <w:rPr>
+          <w:b/>
+          <w:bCs/>
+          <w:color w:val="C9211E"/>
+          <w:shd w:fill="auto" w:val="clear"/>
+        </w:rPr>
+        <w:t xml:space="preserve">PRINCIPE DE POLYMORPHISME : </w:t>
+      </w:r>
+    </w:p>
+    <w:p>
+      <w:pPr>
+        <w:pStyle w:val="Normal"/>
+        <w:bidi w:val="0"/>
+        <w:jc w:val="start"/>
+        <w:rPr>
+          <w:b/>
+          <w:bCs/>
+          <w:color w:val="C9211E"/>
+          <w:highlight w:val="none"/>
+          <w:shd w:fill="auto" w:val="clear"/>
+        </w:rPr>
+      </w:pPr>
+      <w:r>
+        <w:rPr>
+          <w:b/>
+          <w:bCs/>
+          <w:color w:val="C9211E"/>
+          <w:shd w:fill="auto" w:val="clear"/>
+        </w:rPr>
+      </w:r>
+    </w:p>
+    <w:p>
+      <w:pPr>
+        <w:pStyle w:val="Normal"/>
+        <w:bidi w:val="0"/>
+        <w:jc w:val="start"/>
+        <w:rPr>
+          <w:b/>
+          <w:bCs/>
+          <w:color w:val="C9211E"/>
+          <w:highlight w:val="none"/>
+          <w:shd w:fill="auto" w:val="clear"/>
+        </w:rPr>
+      </w:pPr>
+      <w:r>
+        <w:rPr>
+          <w:b/>
+          <w:bCs/>
+          <w:color w:val="C9211E"/>
+          <w:shd w:fill="auto" w:val="clear"/>
+        </w:rPr>
+        <w:t xml:space="preserve">Voici un exemple simple de polymorphisme avec l'héritage en PHP : </w:t>
+      </w:r>
+    </w:p>
+    <w:p>
+      <w:pPr>
+        <w:pStyle w:val="Texteprformat"/>
+        <w:ind w:hanging="0" w:start="0" w:end="0"/>
+        <w:rPr/>
+      </w:pPr>
+      <w:r>
+        <w:rPr/>
+        <w:t>php</w:t>
+      </w:r>
+    </w:p>
+    <w:p>
+      <w:pPr>
+        <w:pStyle w:val="Texteprformat"/>
+        <w:ind w:hanging="0" w:start="0" w:end="0"/>
+        <w:rPr/>
+      </w:pPr>
+      <w:r>
+        <w:rPr>
+          <w:rStyle w:val="Textesource"/>
+        </w:rPr>
+        <w:t xml:space="preserve">class </w:t>
+      </w:r>
+      <w:r>
+        <w:rPr>
+          <w:rStyle w:val="Textesource"/>
+          <w:color w:val="81A2BE"/>
+        </w:rPr>
+        <w:t>Animal</w:t>
+      </w:r>
+      <w:r>
+        <w:rPr>
+          <w:rStyle w:val="Textesource"/>
+        </w:rPr>
+        <w:t xml:space="preserve"> {</w:t>
+      </w:r>
+    </w:p>
+    <w:p>
+      <w:pPr>
+        <w:pStyle w:val="Texteprformat"/>
+        <w:ind w:hanging="0" w:start="0" w:end="0"/>
+        <w:rPr/>
+      </w:pPr>
+      <w:r>
+        <w:rPr>
+          <w:rStyle w:val="Textesource"/>
+        </w:rPr>
+        <w:t xml:space="preserve">    </w:t>
+      </w:r>
+      <w:r>
+        <w:rPr>
+          <w:rStyle w:val="Textesource"/>
+        </w:rPr>
+        <w:t xml:space="preserve">public function </w:t>
+      </w:r>
+      <w:r>
+        <w:rPr>
+          <w:rStyle w:val="Textesource"/>
+          <w:color w:val="C5C8C6"/>
+        </w:rPr>
+        <w:t>sound</w:t>
+      </w:r>
+      <w:r>
+        <w:rPr>
+          <w:rStyle w:val="Textesource"/>
+        </w:rPr>
+        <w:t>() {</w:t>
+      </w:r>
+    </w:p>
+    <w:p>
+      <w:pPr>
+        <w:pStyle w:val="Texteprformat"/>
+        <w:ind w:hanging="0" w:start="0" w:end="0"/>
+        <w:rPr/>
+      </w:pPr>
+      <w:r>
+        <w:rPr>
+          <w:rStyle w:val="Textesource"/>
+        </w:rPr>
+        <w:t xml:space="preserve">        </w:t>
+      </w:r>
+      <w:r>
+        <w:rPr>
+          <w:rStyle w:val="Textesource"/>
+        </w:rPr>
+        <w:t xml:space="preserve">echo </w:t>
+      </w:r>
+      <w:r>
+        <w:rPr>
+          <w:rStyle w:val="Textesource"/>
+          <w:color w:val="B5BD68"/>
+        </w:rPr>
+        <w:t>"L'animal fait un son..."</w:t>
+      </w:r>
+      <w:r>
+        <w:rPr>
+          <w:rStyle w:val="Textesource"/>
+        </w:rPr>
+        <w:t>;</w:t>
+      </w:r>
+    </w:p>
+    <w:p>
+      <w:pPr>
+        <w:pStyle w:val="Texteprformat"/>
+        <w:rPr/>
+      </w:pPr>
+      <w:r>
+        <w:rPr>
+          <w:rStyle w:val="Textesource"/>
+        </w:rPr>
+        <w:t xml:space="preserve">    </w:t>
+      </w:r>
+      <w:r>
+        <w:rPr>
+          <w:rStyle w:val="Textesource"/>
+        </w:rPr>
+        <w:t>}</w:t>
+      </w:r>
+    </w:p>
+    <w:p>
+      <w:pPr>
+        <w:pStyle w:val="Texteprformat"/>
+        <w:rPr/>
+      </w:pPr>
+      <w:r>
+        <w:rPr>
+          <w:rStyle w:val="Textesource"/>
+        </w:rPr>
+        <w:t>}</w:t>
+      </w:r>
+    </w:p>
+    <w:p>
+      <w:pPr>
+        <w:pStyle w:val="Texteprformat"/>
+        <w:rPr/>
+      </w:pPr>
+      <w:r>
+        <w:rPr/>
+      </w:r>
+    </w:p>
+    <w:p>
+      <w:pPr>
+        <w:pStyle w:val="Texteprformat"/>
+        <w:ind w:hanging="0" w:start="0" w:end="0"/>
+        <w:rPr/>
+      </w:pPr>
+      <w:r>
+        <w:rPr>
+          <w:rStyle w:val="Textesource"/>
+        </w:rPr>
+        <w:t xml:space="preserve">class </w:t>
+      </w:r>
+      <w:r>
+        <w:rPr>
+          <w:rStyle w:val="Textesource"/>
+          <w:color w:val="81A2BE"/>
+        </w:rPr>
+        <w:t>Dog</w:t>
+      </w:r>
+      <w:r>
+        <w:rPr>
+          <w:rStyle w:val="Textesource"/>
+        </w:rPr>
+        <w:t xml:space="preserve"> extends </w:t>
+      </w:r>
+      <w:r>
+        <w:rPr>
+          <w:rStyle w:val="Textesource"/>
+          <w:color w:val="81A2BE"/>
+        </w:rPr>
+        <w:t>Animal</w:t>
+      </w:r>
+      <w:r>
+        <w:rPr>
+          <w:rStyle w:val="Textesource"/>
+        </w:rPr>
+        <w:t xml:space="preserve"> {</w:t>
+      </w:r>
+    </w:p>
+    <w:p>
+      <w:pPr>
+        <w:pStyle w:val="Texteprformat"/>
+        <w:ind w:hanging="0" w:start="0" w:end="0"/>
+        <w:rPr/>
+      </w:pPr>
+      <w:r>
+        <w:rPr>
+          <w:rStyle w:val="Textesource"/>
+        </w:rPr>
+        <w:t xml:space="preserve">    </w:t>
+      </w:r>
+      <w:r>
+        <w:rPr>
+          <w:rStyle w:val="Textesource"/>
+        </w:rPr>
+        <w:t xml:space="preserve">public function </w:t>
+      </w:r>
+      <w:r>
+        <w:rPr>
+          <w:rStyle w:val="Textesource"/>
+          <w:color w:val="C5C8C6"/>
+        </w:rPr>
+        <w:t>sound</w:t>
+      </w:r>
+      <w:r>
+        <w:rPr>
+          <w:rStyle w:val="Textesource"/>
+        </w:rPr>
+        <w:t>() {</w:t>
+      </w:r>
+    </w:p>
+    <w:p>
+      <w:pPr>
+        <w:pStyle w:val="Texteprformat"/>
+        <w:ind w:hanging="0" w:start="0" w:end="0"/>
+        <w:rPr/>
+      </w:pPr>
+      <w:r>
+        <w:rPr>
+          <w:rStyle w:val="Textesource"/>
+        </w:rPr>
+        <w:t xml:space="preserve">        </w:t>
+      </w:r>
+      <w:r>
+        <w:rPr>
+          <w:rStyle w:val="Textesource"/>
+        </w:rPr>
+        <w:t xml:space="preserve">echo </w:t>
+      </w:r>
+      <w:r>
+        <w:rPr>
+          <w:rStyle w:val="Textesource"/>
+          <w:color w:val="B5BD68"/>
+        </w:rPr>
+        <w:t>"Le chien aboie !"</w:t>
+      </w:r>
+      <w:r>
+        <w:rPr>
+          <w:rStyle w:val="Textesource"/>
+        </w:rPr>
+        <w:t xml:space="preserve">; </w:t>
+      </w:r>
+    </w:p>
+    <w:p>
+      <w:pPr>
+        <w:pStyle w:val="Texteprformat"/>
+        <w:rPr/>
+      </w:pPr>
+      <w:r>
+        <w:rPr>
+          <w:rStyle w:val="Textesource"/>
+        </w:rPr>
+        <w:t xml:space="preserve">    </w:t>
+      </w:r>
+      <w:r>
+        <w:rPr>
+          <w:rStyle w:val="Textesource"/>
+        </w:rPr>
+        <w:t>}</w:t>
+      </w:r>
+    </w:p>
+    <w:p>
+      <w:pPr>
+        <w:pStyle w:val="Texteprformat"/>
+        <w:rPr/>
+      </w:pPr>
+      <w:r>
+        <w:rPr>
+          <w:rStyle w:val="Textesource"/>
+        </w:rPr>
+        <w:t>}</w:t>
+      </w:r>
+    </w:p>
+    <w:p>
+      <w:pPr>
+        <w:pStyle w:val="Texteprformat"/>
+        <w:rPr/>
+      </w:pPr>
+      <w:r>
+        <w:rPr/>
+      </w:r>
+    </w:p>
+    <w:p>
+      <w:pPr>
+        <w:pStyle w:val="Texteprformat"/>
+        <w:ind w:hanging="0" w:start="0" w:end="0"/>
+        <w:rPr/>
+      </w:pPr>
+      <w:r>
+        <w:rPr>
+          <w:rStyle w:val="Textesource"/>
+        </w:rPr>
+        <w:t xml:space="preserve">class </w:t>
+      </w:r>
+      <w:r>
+        <w:rPr>
+          <w:rStyle w:val="Textesource"/>
+          <w:color w:val="81A2BE"/>
+        </w:rPr>
+        <w:t>Cat</w:t>
+      </w:r>
+      <w:r>
+        <w:rPr>
+          <w:rStyle w:val="Textesource"/>
+        </w:rPr>
+        <w:t xml:space="preserve"> extends </w:t>
+      </w:r>
+      <w:r>
+        <w:rPr>
+          <w:rStyle w:val="Textesource"/>
+          <w:color w:val="81A2BE"/>
+        </w:rPr>
+        <w:t>Animal</w:t>
+      </w:r>
+      <w:r>
+        <w:rPr>
+          <w:rStyle w:val="Textesource"/>
+        </w:rPr>
+        <w:t xml:space="preserve"> {</w:t>
+      </w:r>
+    </w:p>
+    <w:p>
+      <w:pPr>
+        <w:pStyle w:val="Texteprformat"/>
+        <w:ind w:hanging="0" w:start="0" w:end="0"/>
+        <w:rPr/>
+      </w:pPr>
+      <w:r>
+        <w:rPr>
+          <w:rStyle w:val="Textesource"/>
+        </w:rPr>
+        <w:t xml:space="preserve">    </w:t>
+      </w:r>
+      <w:r>
+        <w:rPr>
+          <w:rStyle w:val="Textesource"/>
+        </w:rPr>
+        <w:t xml:space="preserve">public function </w:t>
+      </w:r>
+      <w:r>
+        <w:rPr>
+          <w:rStyle w:val="Textesource"/>
+          <w:color w:val="C5C8C6"/>
+        </w:rPr>
+        <w:t>sound</w:t>
+      </w:r>
+      <w:r>
+        <w:rPr>
+          <w:rStyle w:val="Textesource"/>
+        </w:rPr>
+        <w:t>() {</w:t>
+      </w:r>
+    </w:p>
+    <w:p>
+      <w:pPr>
+        <w:pStyle w:val="Texteprformat"/>
+        <w:ind w:hanging="0" w:start="0" w:end="0"/>
+        <w:rPr/>
+      </w:pPr>
+      <w:r>
+        <w:rPr>
+          <w:rStyle w:val="Textesource"/>
+        </w:rPr>
+        <w:t xml:space="preserve">        </w:t>
+      </w:r>
+      <w:r>
+        <w:rPr>
+          <w:rStyle w:val="Textesource"/>
+        </w:rPr>
+        <w:t xml:space="preserve">echo </w:t>
+      </w:r>
+      <w:r>
+        <w:rPr>
+          <w:rStyle w:val="Textesource"/>
+          <w:color w:val="B5BD68"/>
+        </w:rPr>
+        <w:t>"Le chat miaule !"</w:t>
+      </w:r>
+      <w:r>
+        <w:rPr>
+          <w:rStyle w:val="Textesource"/>
+        </w:rPr>
+        <w:t>;</w:t>
+      </w:r>
+    </w:p>
+    <w:p>
+      <w:pPr>
+        <w:pStyle w:val="Texteprformat"/>
+        <w:rPr/>
+      </w:pPr>
+      <w:r>
+        <w:rPr>
+          <w:rStyle w:val="Textesource"/>
+        </w:rPr>
+        <w:t xml:space="preserve">    </w:t>
+      </w:r>
+      <w:r>
+        <w:rPr>
+          <w:rStyle w:val="Textesource"/>
+        </w:rPr>
+        <w:t>}</w:t>
+      </w:r>
+    </w:p>
+    <w:p>
+      <w:pPr>
+        <w:pStyle w:val="Texteprformat"/>
+        <w:rPr/>
+      </w:pPr>
+      <w:r>
+        <w:rPr>
+          <w:rStyle w:val="Textesource"/>
+        </w:rPr>
+        <w:t>}</w:t>
+      </w:r>
+    </w:p>
+    <w:p>
+      <w:pPr>
+        <w:pStyle w:val="Texteprformat"/>
+        <w:rPr/>
+      </w:pPr>
+      <w:r>
+        <w:rPr/>
+      </w:r>
+    </w:p>
+    <w:p>
+      <w:pPr>
+        <w:pStyle w:val="Texteprformat"/>
+        <w:ind w:hanging="0" w:start="0" w:end="0"/>
+        <w:rPr/>
+      </w:pPr>
+      <w:r>
+        <w:rPr>
+          <w:rStyle w:val="Textesource"/>
+          <w:color w:val="CC6666"/>
+        </w:rPr>
+        <w:t>$animal</w:t>
+      </w:r>
+      <w:r>
+        <w:rPr>
+          <w:rStyle w:val="Textesource"/>
+        </w:rPr>
+        <w:t xml:space="preserve"> = new </w:t>
+      </w:r>
+      <w:r>
+        <w:rPr>
+          <w:rStyle w:val="Textesource"/>
+          <w:color w:val="81A2BE"/>
+        </w:rPr>
+        <w:t>Animal</w:t>
+      </w:r>
+      <w:r>
+        <w:rPr>
+          <w:rStyle w:val="Textesource"/>
+        </w:rPr>
+        <w:t>();</w:t>
+      </w:r>
+    </w:p>
+    <w:p>
+      <w:pPr>
+        <w:pStyle w:val="Texteprformat"/>
+        <w:ind w:hanging="0" w:start="0" w:end="0"/>
+        <w:rPr/>
+      </w:pPr>
+      <w:r>
+        <w:rPr>
+          <w:rStyle w:val="Textesource"/>
+          <w:color w:val="CC6666"/>
+        </w:rPr>
+        <w:t>$chien</w:t>
+      </w:r>
+      <w:r>
+        <w:rPr>
+          <w:rStyle w:val="Textesource"/>
+        </w:rPr>
+        <w:t xml:space="preserve"> = new </w:t>
+      </w:r>
+      <w:r>
+        <w:rPr>
+          <w:rStyle w:val="Textesource"/>
+          <w:color w:val="81A2BE"/>
+        </w:rPr>
+        <w:t>Dog</w:t>
+      </w:r>
+      <w:r>
+        <w:rPr>
+          <w:rStyle w:val="Textesource"/>
+        </w:rPr>
+        <w:t>();</w:t>
+      </w:r>
+    </w:p>
+    <w:p>
+      <w:pPr>
+        <w:pStyle w:val="Texteprformat"/>
+        <w:ind w:hanging="0" w:start="0" w:end="0"/>
+        <w:rPr/>
+      </w:pPr>
+      <w:r>
+        <w:rPr>
+          <w:rStyle w:val="Textesource"/>
+          <w:color w:val="CC6666"/>
+        </w:rPr>
+        <w:t>$chat</w:t>
+      </w:r>
+      <w:r>
+        <w:rPr>
+          <w:rStyle w:val="Textesource"/>
+        </w:rPr>
+        <w:t xml:space="preserve"> = new </w:t>
+      </w:r>
+      <w:r>
+        <w:rPr>
+          <w:rStyle w:val="Textesource"/>
+          <w:color w:val="81A2BE"/>
+        </w:rPr>
+        <w:t>Cat</w:t>
+      </w:r>
+      <w:r>
+        <w:rPr>
+          <w:rStyle w:val="Textesource"/>
+        </w:rPr>
+        <w:t>();</w:t>
+      </w:r>
+    </w:p>
+    <w:p>
+      <w:pPr>
+        <w:pStyle w:val="Texteprformat"/>
+        <w:rPr/>
+      </w:pPr>
+      <w:r>
+        <w:rPr/>
+      </w:r>
+    </w:p>
+    <w:p>
+      <w:pPr>
+        <w:pStyle w:val="Texteprformat"/>
+        <w:ind w:hanging="0" w:start="0" w:end="0"/>
+        <w:rPr/>
+      </w:pPr>
+      <w:r>
+        <w:rPr>
+          <w:rStyle w:val="Textesource"/>
+          <w:color w:val="CC6666"/>
+        </w:rPr>
+        <w:t>$animal</w:t>
+      </w:r>
+      <w:r>
+        <w:rPr>
+          <w:rStyle w:val="Textesource"/>
+        </w:rPr>
+        <w:t>-&gt;</w:t>
+      </w:r>
+      <w:r>
+        <w:rPr>
+          <w:rStyle w:val="Textesource"/>
+          <w:color w:val="C5C8C6"/>
+        </w:rPr>
+        <w:t>sound</w:t>
+      </w:r>
+      <w:r>
+        <w:rPr>
+          <w:rStyle w:val="Textesource"/>
+        </w:rPr>
+        <w:t>(); // Affiche "L'animal fait un son...</w:t>
+      </w:r>
+      <w:r>
+        <w:rPr>
+          <w:rStyle w:val="Textesource"/>
+          <w:color w:val="B5BD68"/>
+        </w:rPr>
+        <w:t>"</w:t>
+      </w:r>
+    </w:p>
+    <w:p>
+      <w:pPr>
+        <w:pStyle w:val="Texteprformat"/>
+        <w:ind w:hanging="0" w:start="0" w:end="0"/>
+        <w:rPr/>
+      </w:pPr>
+      <w:r>
+        <w:rPr>
+          <w:rStyle w:val="Textesource"/>
+          <w:color w:val="CC6666"/>
+        </w:rPr>
+        <w:t>$chien</w:t>
+      </w:r>
+      <w:r>
+        <w:rPr>
+          <w:rStyle w:val="Textesource"/>
+          <w:color w:val="B5BD68"/>
+        </w:rPr>
+        <w:t>-&gt;sound(); // Affiche "</w:t>
+      </w:r>
+      <w:r>
+        <w:rPr>
+          <w:rStyle w:val="Textesource"/>
+        </w:rPr>
+        <w:t>Le chien aboie !</w:t>
+      </w:r>
+      <w:r>
+        <w:rPr>
+          <w:rStyle w:val="Textesource"/>
+          <w:color w:val="B5BD68"/>
+        </w:rPr>
+        <w:t>"</w:t>
+      </w:r>
+    </w:p>
+    <w:p>
+      <w:pPr>
+        <w:pStyle w:val="Texteprformat"/>
+        <w:spacing w:before="0" w:after="283"/>
+        <w:ind w:hanging="0" w:start="0" w:end="0"/>
+        <w:rPr/>
+      </w:pPr>
+      <w:r>
+        <w:rPr>
+          <w:rStyle w:val="Textesource"/>
+          <w:b/>
+          <w:bCs/>
+          <w:color w:val="CC6666"/>
+        </w:rPr>
+        <w:t>$chat</w:t>
+      </w:r>
+      <w:r>
+        <w:rPr>
+          <w:rStyle w:val="Textesource"/>
+          <w:b/>
+          <w:bCs/>
+          <w:color w:val="B5BD68"/>
+        </w:rPr>
+        <w:t>-&gt;sound(); // Affiche "</w:t>
+      </w:r>
+      <w:r>
+        <w:rPr>
+          <w:rStyle w:val="Textesource"/>
+          <w:b/>
+          <w:bCs/>
+        </w:rPr>
+        <w:t>Le chat miaule !"</w:t>
+      </w:r>
+    </w:p>
+    <w:p>
+      <w:pPr>
+        <w:pStyle w:val="Texteprformat"/>
+        <w:spacing w:before="0" w:after="283"/>
+        <w:ind w:hanging="0" w:start="0" w:end="0"/>
+        <w:rPr>
+          <w:rStyle w:val="Textesource"/>
+          <w:b/>
+          <w:bCs/>
+        </w:rPr>
+      </w:pPr>
+      <w:r>
+        <w:rPr/>
+      </w:r>
+    </w:p>
+    <w:p>
+      <w:pPr>
+        <w:pStyle w:val="Texteprformat"/>
+        <w:spacing w:before="0" w:after="283"/>
+        <w:ind w:hanging="0" w:start="0" w:end="0"/>
+        <w:rPr>
+          <w:rStyle w:val="Textesource"/>
+          <w:b/>
+          <w:bCs/>
+        </w:rPr>
+      </w:pPr>
+      <w:r>
+        <w:rPr/>
+      </w:r>
+    </w:p>
+    <w:p>
+      <w:pPr>
+        <w:pStyle w:val="Texteprformat"/>
+        <w:spacing w:before="0" w:after="283"/>
+        <w:ind w:hanging="0" w:start="0" w:end="0"/>
+        <w:rPr>
+          <w:rStyle w:val="Textesource"/>
+          <w:b/>
+          <w:bCs/>
+        </w:rPr>
+      </w:pPr>
+      <w:r>
+        <w:rPr/>
+      </w:r>
+    </w:p>
+    <w:p>
+      <w:pPr>
+        <w:pStyle w:val="Heading2"/>
+        <w:spacing w:before="0" w:after="283"/>
+        <w:ind w:hanging="0" w:start="0" w:end="0"/>
+        <w:rPr>
+          <w:rStyle w:val="Textesource"/>
+          <w:color w:val="auto"/>
+          <w:kern w:val="2"/>
+          <w:sz w:val="24"/>
+          <w:szCs w:val="24"/>
+          <w:lang w:val="fr-FR" w:eastAsia="zh-CN" w:bidi="hi-IN"/>
+        </w:rPr>
+      </w:pPr>
+      <w:r>
+        <w:rPr/>
+      </w:r>
+    </w:p>
+    <w:p>
+      <w:pPr>
+        <w:pStyle w:val="Texteprformat"/>
+        <w:spacing w:before="0" w:after="283"/>
+        <w:ind w:hanging="0" w:start="0" w:end="0"/>
+        <w:rPr>
+          <w:rStyle w:val="Textesource"/>
+          <w:rFonts w:ascii="Liberation Serif" w:hAnsi="Liberation Serif" w:eastAsia="NSimSun" w:cs="Arial"/>
+          <w:color w:val="auto"/>
+          <w:kern w:val="2"/>
+          <w:sz w:val="24"/>
+          <w:szCs w:val="24"/>
+          <w:lang w:val="fr-FR" w:eastAsia="zh-CN" w:bidi="hi-IN"/>
+        </w:rPr>
+      </w:pPr>
+      <w:r>
+        <w:rPr/>
       </w:r>
     </w:p>
     <w:sectPr>
@@ -636,6 +2539,7 @@
       <w:pgNumType w:fmt="decimal"/>
       <w:formProt w:val="false"/>
       <w:textDirection w:val="lrTb"/>
+      <w:docGrid w:type="default" w:linePitch="100" w:charSpace="0"/>
     </w:sectPr>
   </w:body>
 </w:document>
@@ -807,6 +2711,7 @@
         </w:tabs>
         <w:ind w:start="1080" w:hanging="360"/>
       </w:pPr>
+      <w:rPr/>
     </w:lvl>
     <w:lvl w:ilvl="2">
       <w:start w:val="1"/>
@@ -819,6 +2724,7 @@
         </w:tabs>
         <w:ind w:start="1440" w:hanging="360"/>
       </w:pPr>
+      <w:rPr/>
     </w:lvl>
     <w:lvl w:ilvl="3">
       <w:start w:val="1"/>
@@ -831,6 +2737,7 @@
         </w:tabs>
         <w:ind w:start="1800" w:hanging="360"/>
       </w:pPr>
+      <w:rPr/>
     </w:lvl>
     <w:lvl w:ilvl="4">
       <w:start w:val="1"/>
@@ -843,6 +2750,7 @@
         </w:tabs>
         <w:ind w:start="2160" w:hanging="360"/>
       </w:pPr>
+      <w:rPr/>
     </w:lvl>
     <w:lvl w:ilvl="5">
       <w:start w:val="1"/>
@@ -855,6 +2763,7 @@
         </w:tabs>
         <w:ind w:start="2520" w:hanging="360"/>
       </w:pPr>
+      <w:rPr/>
     </w:lvl>
     <w:lvl w:ilvl="6">
       <w:start w:val="1"/>
@@ -867,6 +2776,7 @@
         </w:tabs>
         <w:ind w:start="2880" w:hanging="360"/>
       </w:pPr>
+      <w:rPr/>
     </w:lvl>
     <w:lvl w:ilvl="7">
       <w:start w:val="1"/>
@@ -879,6 +2789,7 @@
         </w:tabs>
         <w:ind w:start="3240" w:hanging="360"/>
       </w:pPr>
+      <w:rPr/>
     </w:lvl>
     <w:lvl w:ilvl="8">
       <w:start w:val="1"/>
@@ -891,6 +2802,7 @@
         </w:tabs>
         <w:ind w:start="3600" w:hanging="360"/>
       </w:pPr>
+      <w:rPr/>
     </w:lvl>
   </w:abstractNum>
   <w:abstractNum w:abstractNumId="3">
@@ -920,6 +2832,7 @@
         </w:tabs>
         <w:ind w:start="1080" w:hanging="360"/>
       </w:pPr>
+      <w:rPr/>
     </w:lvl>
     <w:lvl w:ilvl="2">
       <w:start w:val="1"/>
@@ -932,6 +2845,7 @@
         </w:tabs>
         <w:ind w:start="1440" w:hanging="360"/>
       </w:pPr>
+      <w:rPr/>
     </w:lvl>
     <w:lvl w:ilvl="3">
       <w:start w:val="1"/>
@@ -944,6 +2858,7 @@
         </w:tabs>
         <w:ind w:start="1800" w:hanging="360"/>
       </w:pPr>
+      <w:rPr/>
     </w:lvl>
     <w:lvl w:ilvl="4">
       <w:start w:val="1"/>
@@ -956,6 +2871,7 @@
         </w:tabs>
         <w:ind w:start="2160" w:hanging="360"/>
       </w:pPr>
+      <w:rPr/>
     </w:lvl>
     <w:lvl w:ilvl="5">
       <w:start w:val="1"/>
@@ -968,6 +2884,7 @@
         </w:tabs>
         <w:ind w:start="2520" w:hanging="360"/>
       </w:pPr>
+      <w:rPr/>
     </w:lvl>
     <w:lvl w:ilvl="6">
       <w:start w:val="1"/>
@@ -980,6 +2897,7 @@
         </w:tabs>
         <w:ind w:start="2880" w:hanging="360"/>
       </w:pPr>
+      <w:rPr/>
     </w:lvl>
     <w:lvl w:ilvl="7">
       <w:start w:val="1"/>
@@ -992,6 +2910,7 @@
         </w:tabs>
         <w:ind w:start="3240" w:hanging="360"/>
       </w:pPr>
+      <w:rPr/>
     </w:lvl>
     <w:lvl w:ilvl="8">
       <w:start w:val="1"/>
@@ -1004,6 +2923,7 @@
         </w:tabs>
         <w:ind w:start="3600" w:hanging="360"/>
       </w:pPr>
+      <w:rPr/>
     </w:lvl>
   </w:abstractNum>
   <w:abstractNum w:abstractNumId="4">
@@ -1033,6 +2953,7 @@
         </w:tabs>
         <w:ind w:start="1080" w:hanging="360"/>
       </w:pPr>
+      <w:rPr/>
     </w:lvl>
     <w:lvl w:ilvl="2">
       <w:start w:val="1"/>
@@ -1045,6 +2966,7 @@
         </w:tabs>
         <w:ind w:start="1440" w:hanging="360"/>
       </w:pPr>
+      <w:rPr/>
     </w:lvl>
     <w:lvl w:ilvl="3">
       <w:start w:val="1"/>
@@ -1057,6 +2979,7 @@
         </w:tabs>
         <w:ind w:start="1800" w:hanging="360"/>
       </w:pPr>
+      <w:rPr/>
     </w:lvl>
     <w:lvl w:ilvl="4">
       <w:start w:val="1"/>
@@ -1069,6 +2992,7 @@
         </w:tabs>
         <w:ind w:start="2160" w:hanging="360"/>
       </w:pPr>
+      <w:rPr/>
     </w:lvl>
     <w:lvl w:ilvl="5">
       <w:start w:val="1"/>
@@ -1081,6 +3005,7 @@
         </w:tabs>
         <w:ind w:start="2520" w:hanging="360"/>
       </w:pPr>
+      <w:rPr/>
     </w:lvl>
     <w:lvl w:ilvl="6">
       <w:start w:val="1"/>
@@ -1093,6 +3018,7 @@
         </w:tabs>
         <w:ind w:start="2880" w:hanging="360"/>
       </w:pPr>
+      <w:rPr/>
     </w:lvl>
     <w:lvl w:ilvl="7">
       <w:start w:val="1"/>
@@ -1105,6 +3031,7 @@
         </w:tabs>
         <w:ind w:start="3240" w:hanging="360"/>
       </w:pPr>
+      <w:rPr/>
     </w:lvl>
     <w:lvl w:ilvl="8">
       <w:start w:val="1"/>
@@ -1117,6 +3044,7 @@
         </w:tabs>
         <w:ind w:start="3600" w:hanging="360"/>
       </w:pPr>
+      <w:rPr/>
     </w:lvl>
   </w:abstractNum>
   <w:abstractNum w:abstractNumId="5">
@@ -1146,6 +3074,7 @@
         </w:tabs>
         <w:ind w:start="1080" w:hanging="360"/>
       </w:pPr>
+      <w:rPr/>
     </w:lvl>
     <w:lvl w:ilvl="2">
       <w:start w:val="1"/>
@@ -1158,6 +3087,7 @@
         </w:tabs>
         <w:ind w:start="1440" w:hanging="360"/>
       </w:pPr>
+      <w:rPr/>
     </w:lvl>
     <w:lvl w:ilvl="3">
       <w:start w:val="1"/>
@@ -1170,6 +3100,7 @@
         </w:tabs>
         <w:ind w:start="1800" w:hanging="360"/>
       </w:pPr>
+      <w:rPr/>
     </w:lvl>
     <w:lvl w:ilvl="4">
       <w:start w:val="1"/>
@@ -1182,6 +3113,7 @@
         </w:tabs>
         <w:ind w:start="2160" w:hanging="360"/>
       </w:pPr>
+      <w:rPr/>
     </w:lvl>
     <w:lvl w:ilvl="5">
       <w:start w:val="1"/>
@@ -1194,6 +3126,7 @@
         </w:tabs>
         <w:ind w:start="2520" w:hanging="360"/>
       </w:pPr>
+      <w:rPr/>
     </w:lvl>
     <w:lvl w:ilvl="6">
       <w:start w:val="1"/>
@@ -1206,6 +3139,7 @@
         </w:tabs>
         <w:ind w:start="2880" w:hanging="360"/>
       </w:pPr>
+      <w:rPr/>
     </w:lvl>
     <w:lvl w:ilvl="7">
       <w:start w:val="1"/>
@@ -1218,6 +3152,7 @@
         </w:tabs>
         <w:ind w:start="3240" w:hanging="360"/>
       </w:pPr>
+      <w:rPr/>
     </w:lvl>
     <w:lvl w:ilvl="8">
       <w:start w:val="1"/>
@@ -1230,6 +3165,7 @@
         </w:tabs>
         <w:ind w:start="3600" w:hanging="360"/>
       </w:pPr>
+      <w:rPr/>
     </w:lvl>
   </w:abstractNum>
   <w:abstractNum w:abstractNumId="6">
@@ -1259,6 +3195,7 @@
         </w:tabs>
         <w:ind w:start="1080" w:hanging="360"/>
       </w:pPr>
+      <w:rPr/>
     </w:lvl>
     <w:lvl w:ilvl="2">
       <w:start w:val="1"/>
@@ -1271,6 +3208,7 @@
         </w:tabs>
         <w:ind w:start="1440" w:hanging="360"/>
       </w:pPr>
+      <w:rPr/>
     </w:lvl>
     <w:lvl w:ilvl="3">
       <w:start w:val="1"/>
@@ -1283,6 +3221,7 @@
         </w:tabs>
         <w:ind w:start="1800" w:hanging="360"/>
       </w:pPr>
+      <w:rPr/>
     </w:lvl>
     <w:lvl w:ilvl="4">
       <w:start w:val="1"/>
@@ -1295,6 +3234,7 @@
         </w:tabs>
         <w:ind w:start="2160" w:hanging="360"/>
       </w:pPr>
+      <w:rPr/>
     </w:lvl>
     <w:lvl w:ilvl="5">
       <w:start w:val="1"/>
@@ -1307,6 +3247,7 @@
         </w:tabs>
         <w:ind w:start="2520" w:hanging="360"/>
       </w:pPr>
+      <w:rPr/>
     </w:lvl>
     <w:lvl w:ilvl="6">
       <w:start w:val="1"/>
@@ -1319,6 +3260,7 @@
         </w:tabs>
         <w:ind w:start="2880" w:hanging="360"/>
       </w:pPr>
+      <w:rPr/>
     </w:lvl>
     <w:lvl w:ilvl="7">
       <w:start w:val="1"/>
@@ -1331,6 +3273,7 @@
         </w:tabs>
         <w:ind w:start="3240" w:hanging="360"/>
       </w:pPr>
+      <w:rPr/>
     </w:lvl>
     <w:lvl w:ilvl="8">
       <w:start w:val="1"/>
@@ -1343,11 +3286,470 @@
         </w:tabs>
         <w:ind w:start="3600" w:hanging="360"/>
       </w:pPr>
+      <w:rPr/>
     </w:lvl>
   </w:abstractNum>
   <w:abstractNum w:abstractNumId="7">
     <w:lvl w:ilvl="0">
       <w:start w:val="1"/>
+      <w:numFmt w:val="decimal"/>
+      <w:lvlText w:val="%1."/>
+      <w:lvlJc w:val="start"/>
+      <w:pPr>
+        <w:tabs>
+          <w:tab w:val="num" w:pos="709"/>
+        </w:tabs>
+        <w:ind w:start="709" w:hanging="283"/>
+      </w:pPr>
+      <w:rPr/>
+    </w:lvl>
+    <w:lvl w:ilvl="1">
+      <w:start w:val="1"/>
+      <w:numFmt w:val="decimal"/>
+      <w:lvlText w:val="%2."/>
+      <w:lvlJc w:val="start"/>
+      <w:pPr>
+        <w:tabs>
+          <w:tab w:val="num" w:pos="1418"/>
+        </w:tabs>
+        <w:ind w:start="1418" w:hanging="283"/>
+      </w:pPr>
+      <w:rPr/>
+    </w:lvl>
+    <w:lvl w:ilvl="2">
+      <w:start w:val="1"/>
+      <w:numFmt w:val="decimal"/>
+      <w:lvlText w:val="%3."/>
+      <w:lvlJc w:val="start"/>
+      <w:pPr>
+        <w:tabs>
+          <w:tab w:val="num" w:pos="2127"/>
+        </w:tabs>
+        <w:ind w:start="2127" w:hanging="283"/>
+      </w:pPr>
+      <w:rPr/>
+    </w:lvl>
+    <w:lvl w:ilvl="3">
+      <w:start w:val="1"/>
+      <w:numFmt w:val="decimal"/>
+      <w:lvlText w:val="%4."/>
+      <w:lvlJc w:val="start"/>
+      <w:pPr>
+        <w:tabs>
+          <w:tab w:val="num" w:pos="2836"/>
+        </w:tabs>
+        <w:ind w:start="2836" w:hanging="283"/>
+      </w:pPr>
+      <w:rPr/>
+    </w:lvl>
+    <w:lvl w:ilvl="4">
+      <w:start w:val="1"/>
+      <w:numFmt w:val="decimal"/>
+      <w:lvlText w:val="%5."/>
+      <w:lvlJc w:val="start"/>
+      <w:pPr>
+        <w:tabs>
+          <w:tab w:val="num" w:pos="3545"/>
+        </w:tabs>
+        <w:ind w:start="3545" w:hanging="283"/>
+      </w:pPr>
+      <w:rPr/>
+    </w:lvl>
+    <w:lvl w:ilvl="5">
+      <w:start w:val="1"/>
+      <w:numFmt w:val="decimal"/>
+      <w:lvlText w:val="%6."/>
+      <w:lvlJc w:val="start"/>
+      <w:pPr>
+        <w:tabs>
+          <w:tab w:val="num" w:pos="4254"/>
+        </w:tabs>
+        <w:ind w:start="4254" w:hanging="283"/>
+      </w:pPr>
+      <w:rPr/>
+    </w:lvl>
+    <w:lvl w:ilvl="6">
+      <w:start w:val="1"/>
+      <w:numFmt w:val="decimal"/>
+      <w:lvlText w:val="%7."/>
+      <w:lvlJc w:val="start"/>
+      <w:pPr>
+        <w:tabs>
+          <w:tab w:val="num" w:pos="4963"/>
+        </w:tabs>
+        <w:ind w:start="4963" w:hanging="283"/>
+      </w:pPr>
+      <w:rPr/>
+    </w:lvl>
+    <w:lvl w:ilvl="7">
+      <w:start w:val="1"/>
+      <w:numFmt w:val="decimal"/>
+      <w:lvlText w:val="%8."/>
+      <w:lvlJc w:val="start"/>
+      <w:pPr>
+        <w:tabs>
+          <w:tab w:val="num" w:pos="5672"/>
+        </w:tabs>
+        <w:ind w:start="5672" w:hanging="283"/>
+      </w:pPr>
+      <w:rPr/>
+    </w:lvl>
+    <w:lvl w:ilvl="8">
+      <w:start w:val="1"/>
+      <w:numFmt w:val="decimal"/>
+      <w:lvlText w:val="%9."/>
+      <w:lvlJc w:val="start"/>
+      <w:pPr>
+        <w:tabs>
+          <w:tab w:val="num" w:pos="6381"/>
+        </w:tabs>
+        <w:ind w:start="6381" w:hanging="283"/>
+      </w:pPr>
+      <w:rPr/>
+    </w:lvl>
+  </w:abstractNum>
+  <w:abstractNum w:abstractNumId="8">
+    <w:lvl w:ilvl="0">
+      <w:start w:val="1"/>
+      <w:numFmt w:val="bullet"/>
+      <w:lvlText w:val=""/>
+      <w:lvlJc w:val="start"/>
+      <w:pPr>
+        <w:tabs>
+          <w:tab w:val="num" w:pos="720"/>
+        </w:tabs>
+        <w:ind w:start="720" w:hanging="283"/>
+      </w:pPr>
+      <w:rPr>
+        <w:rFonts w:ascii="Symbol" w:hAnsi="Symbol" w:cs="Symbol" w:hint="default"/>
+      </w:rPr>
+    </w:lvl>
+    <w:lvl w:ilvl="1">
+      <w:start w:val="1"/>
+      <w:numFmt w:val="decimal"/>
+      <w:lvlText w:val="%2."/>
+      <w:lvlJc w:val="start"/>
+      <w:pPr>
+        <w:tabs>
+          <w:tab w:val="num" w:pos="1080"/>
+        </w:tabs>
+        <w:ind w:start="1080" w:hanging="360"/>
+      </w:pPr>
+    </w:lvl>
+    <w:lvl w:ilvl="2">
+      <w:start w:val="1"/>
+      <w:numFmt w:val="decimal"/>
+      <w:lvlText w:val="%3."/>
+      <w:lvlJc w:val="start"/>
+      <w:pPr>
+        <w:tabs>
+          <w:tab w:val="num" w:pos="1440"/>
+        </w:tabs>
+        <w:ind w:start="1440" w:hanging="360"/>
+      </w:pPr>
+    </w:lvl>
+    <w:lvl w:ilvl="3">
+      <w:start w:val="1"/>
+      <w:numFmt w:val="decimal"/>
+      <w:lvlText w:val="%4."/>
+      <w:lvlJc w:val="start"/>
+      <w:pPr>
+        <w:tabs>
+          <w:tab w:val="num" w:pos="1800"/>
+        </w:tabs>
+        <w:ind w:start="1800" w:hanging="360"/>
+      </w:pPr>
+    </w:lvl>
+    <w:lvl w:ilvl="4">
+      <w:start w:val="1"/>
+      <w:numFmt w:val="decimal"/>
+      <w:lvlText w:val="%5."/>
+      <w:lvlJc w:val="start"/>
+      <w:pPr>
+        <w:tabs>
+          <w:tab w:val="num" w:pos="2160"/>
+        </w:tabs>
+        <w:ind w:start="2160" w:hanging="360"/>
+      </w:pPr>
+    </w:lvl>
+    <w:lvl w:ilvl="5">
+      <w:start w:val="1"/>
+      <w:numFmt w:val="decimal"/>
+      <w:lvlText w:val="%6."/>
+      <w:lvlJc w:val="start"/>
+      <w:pPr>
+        <w:tabs>
+          <w:tab w:val="num" w:pos="2520"/>
+        </w:tabs>
+        <w:ind w:start="2520" w:hanging="360"/>
+      </w:pPr>
+    </w:lvl>
+    <w:lvl w:ilvl="6">
+      <w:start w:val="1"/>
+      <w:numFmt w:val="decimal"/>
+      <w:lvlText w:val="%7."/>
+      <w:lvlJc w:val="start"/>
+      <w:pPr>
+        <w:tabs>
+          <w:tab w:val="num" w:pos="2880"/>
+        </w:tabs>
+        <w:ind w:start="2880" w:hanging="360"/>
+      </w:pPr>
+    </w:lvl>
+    <w:lvl w:ilvl="7">
+      <w:start w:val="1"/>
+      <w:numFmt w:val="decimal"/>
+      <w:lvlText w:val="%8."/>
+      <w:lvlJc w:val="start"/>
+      <w:pPr>
+        <w:tabs>
+          <w:tab w:val="num" w:pos="3240"/>
+        </w:tabs>
+        <w:ind w:start="3240" w:hanging="360"/>
+      </w:pPr>
+    </w:lvl>
+    <w:lvl w:ilvl="8">
+      <w:start w:val="1"/>
+      <w:numFmt w:val="decimal"/>
+      <w:lvlText w:val="%9."/>
+      <w:lvlJc w:val="start"/>
+      <w:pPr>
+        <w:tabs>
+          <w:tab w:val="num" w:pos="3600"/>
+        </w:tabs>
+        <w:ind w:start="3600" w:hanging="360"/>
+      </w:pPr>
+    </w:lvl>
+  </w:abstractNum>
+  <w:abstractNum w:abstractNumId="9">
+    <w:lvl w:ilvl="0">
+      <w:start w:val="1"/>
+      <w:numFmt w:val="bullet"/>
+      <w:lvlText w:val=""/>
+      <w:lvlJc w:val="start"/>
+      <w:pPr>
+        <w:tabs>
+          <w:tab w:val="num" w:pos="720"/>
+        </w:tabs>
+        <w:ind w:start="720" w:hanging="283"/>
+      </w:pPr>
+      <w:rPr>
+        <w:rFonts w:ascii="Symbol" w:hAnsi="Symbol" w:cs="Symbol" w:hint="default"/>
+      </w:rPr>
+    </w:lvl>
+    <w:lvl w:ilvl="1">
+      <w:start w:val="1"/>
+      <w:numFmt w:val="decimal"/>
+      <w:lvlText w:val="%2."/>
+      <w:lvlJc w:val="start"/>
+      <w:pPr>
+        <w:tabs>
+          <w:tab w:val="num" w:pos="1080"/>
+        </w:tabs>
+        <w:ind w:start="1080" w:hanging="360"/>
+      </w:pPr>
+    </w:lvl>
+    <w:lvl w:ilvl="2">
+      <w:start w:val="1"/>
+      <w:numFmt w:val="decimal"/>
+      <w:lvlText w:val="%3."/>
+      <w:lvlJc w:val="start"/>
+      <w:pPr>
+        <w:tabs>
+          <w:tab w:val="num" w:pos="1440"/>
+        </w:tabs>
+        <w:ind w:start="1440" w:hanging="360"/>
+      </w:pPr>
+    </w:lvl>
+    <w:lvl w:ilvl="3">
+      <w:start w:val="1"/>
+      <w:numFmt w:val="decimal"/>
+      <w:lvlText w:val="%4."/>
+      <w:lvlJc w:val="start"/>
+      <w:pPr>
+        <w:tabs>
+          <w:tab w:val="num" w:pos="1800"/>
+        </w:tabs>
+        <w:ind w:start="1800" w:hanging="360"/>
+      </w:pPr>
+    </w:lvl>
+    <w:lvl w:ilvl="4">
+      <w:start w:val="1"/>
+      <w:numFmt w:val="decimal"/>
+      <w:lvlText w:val="%5."/>
+      <w:lvlJc w:val="start"/>
+      <w:pPr>
+        <w:tabs>
+          <w:tab w:val="num" w:pos="2160"/>
+        </w:tabs>
+        <w:ind w:start="2160" w:hanging="360"/>
+      </w:pPr>
+    </w:lvl>
+    <w:lvl w:ilvl="5">
+      <w:start w:val="1"/>
+      <w:numFmt w:val="decimal"/>
+      <w:lvlText w:val="%6."/>
+      <w:lvlJc w:val="start"/>
+      <w:pPr>
+        <w:tabs>
+          <w:tab w:val="num" w:pos="2520"/>
+        </w:tabs>
+        <w:ind w:start="2520" w:hanging="360"/>
+      </w:pPr>
+    </w:lvl>
+    <w:lvl w:ilvl="6">
+      <w:start w:val="1"/>
+      <w:numFmt w:val="decimal"/>
+      <w:lvlText w:val="%7."/>
+      <w:lvlJc w:val="start"/>
+      <w:pPr>
+        <w:tabs>
+          <w:tab w:val="num" w:pos="2880"/>
+        </w:tabs>
+        <w:ind w:start="2880" w:hanging="360"/>
+      </w:pPr>
+    </w:lvl>
+    <w:lvl w:ilvl="7">
+      <w:start w:val="1"/>
+      <w:numFmt w:val="decimal"/>
+      <w:lvlText w:val="%8."/>
+      <w:lvlJc w:val="start"/>
+      <w:pPr>
+        <w:tabs>
+          <w:tab w:val="num" w:pos="3240"/>
+        </w:tabs>
+        <w:ind w:start="3240" w:hanging="360"/>
+      </w:pPr>
+    </w:lvl>
+    <w:lvl w:ilvl="8">
+      <w:start w:val="1"/>
+      <w:numFmt w:val="decimal"/>
+      <w:lvlText w:val="%9."/>
+      <w:lvlJc w:val="start"/>
+      <w:pPr>
+        <w:tabs>
+          <w:tab w:val="num" w:pos="3600"/>
+        </w:tabs>
+        <w:ind w:start="3600" w:hanging="360"/>
+      </w:pPr>
+    </w:lvl>
+  </w:abstractNum>
+  <w:abstractNum w:abstractNumId="10">
+    <w:lvl w:ilvl="0">
+      <w:start w:val="1"/>
+      <w:numFmt w:val="bullet"/>
+      <w:lvlText w:val=""/>
+      <w:lvlJc w:val="start"/>
+      <w:pPr>
+        <w:tabs>
+          <w:tab w:val="num" w:pos="720"/>
+        </w:tabs>
+        <w:ind w:start="720" w:hanging="283"/>
+      </w:pPr>
+      <w:rPr>
+        <w:rFonts w:ascii="Symbol" w:hAnsi="Symbol" w:cs="Symbol" w:hint="default"/>
+      </w:rPr>
+    </w:lvl>
+    <w:lvl w:ilvl="1">
+      <w:start w:val="1"/>
+      <w:numFmt w:val="decimal"/>
+      <w:lvlText w:val="%2."/>
+      <w:lvlJc w:val="start"/>
+      <w:pPr>
+        <w:tabs>
+          <w:tab w:val="num" w:pos="1080"/>
+        </w:tabs>
+        <w:ind w:start="1080" w:hanging="360"/>
+      </w:pPr>
+    </w:lvl>
+    <w:lvl w:ilvl="2">
+      <w:start w:val="1"/>
+      <w:numFmt w:val="decimal"/>
+      <w:lvlText w:val="%3."/>
+      <w:lvlJc w:val="start"/>
+      <w:pPr>
+        <w:tabs>
+          <w:tab w:val="num" w:pos="1440"/>
+        </w:tabs>
+        <w:ind w:start="1440" w:hanging="360"/>
+      </w:pPr>
+    </w:lvl>
+    <w:lvl w:ilvl="3">
+      <w:start w:val="1"/>
+      <w:numFmt w:val="decimal"/>
+      <w:lvlText w:val="%4."/>
+      <w:lvlJc w:val="start"/>
+      <w:pPr>
+        <w:tabs>
+          <w:tab w:val="num" w:pos="1800"/>
+        </w:tabs>
+        <w:ind w:start="1800" w:hanging="360"/>
+      </w:pPr>
+    </w:lvl>
+    <w:lvl w:ilvl="4">
+      <w:start w:val="1"/>
+      <w:numFmt w:val="decimal"/>
+      <w:lvlText w:val="%5."/>
+      <w:lvlJc w:val="start"/>
+      <w:pPr>
+        <w:tabs>
+          <w:tab w:val="num" w:pos="2160"/>
+        </w:tabs>
+        <w:ind w:start="2160" w:hanging="360"/>
+      </w:pPr>
+    </w:lvl>
+    <w:lvl w:ilvl="5">
+      <w:start w:val="1"/>
+      <w:numFmt w:val="decimal"/>
+      <w:lvlText w:val="%6."/>
+      <w:lvlJc w:val="start"/>
+      <w:pPr>
+        <w:tabs>
+          <w:tab w:val="num" w:pos="2520"/>
+        </w:tabs>
+        <w:ind w:start="2520" w:hanging="360"/>
+      </w:pPr>
+    </w:lvl>
+    <w:lvl w:ilvl="6">
+      <w:start w:val="1"/>
+      <w:numFmt w:val="decimal"/>
+      <w:lvlText w:val="%7."/>
+      <w:lvlJc w:val="start"/>
+      <w:pPr>
+        <w:tabs>
+          <w:tab w:val="num" w:pos="2880"/>
+        </w:tabs>
+        <w:ind w:start="2880" w:hanging="360"/>
+      </w:pPr>
+    </w:lvl>
+    <w:lvl w:ilvl="7">
+      <w:start w:val="1"/>
+      <w:numFmt w:val="decimal"/>
+      <w:lvlText w:val="%8."/>
+      <w:lvlJc w:val="start"/>
+      <w:pPr>
+        <w:tabs>
+          <w:tab w:val="num" w:pos="3240"/>
+        </w:tabs>
+        <w:ind w:start="3240" w:hanging="360"/>
+      </w:pPr>
+    </w:lvl>
+    <w:lvl w:ilvl="8">
+      <w:start w:val="1"/>
+      <w:numFmt w:val="decimal"/>
+      <w:lvlText w:val="%9."/>
+      <w:lvlJc w:val="start"/>
+      <w:pPr>
+        <w:tabs>
+          <w:tab w:val="num" w:pos="3600"/>
+        </w:tabs>
+        <w:ind w:start="3600" w:hanging="360"/>
+      </w:pPr>
+    </w:lvl>
+  </w:abstractNum>
+  <w:abstractNum w:abstractNumId="11">
+    <w:lvl w:ilvl="0">
+      <w:start w:val="1"/>
       <w:numFmt w:val="none"/>
       <w:suff w:val="nothing"/>
       <w:lvlText w:val=""/>
@@ -1361,6 +3763,7 @@
     </w:lvl>
     <w:lvl w:ilvl="1">
       <w:start w:val="1"/>
+      <w:pStyle w:val="Heading2"/>
       <w:numFmt w:val="none"/>
       <w:suff w:val="nothing"/>
       <w:lvlText w:val=""/>
@@ -1485,6 +3888,18 @@
   <w:num w:numId="7">
     <w:abstractNumId w:val="7"/>
   </w:num>
+  <w:num w:numId="8">
+    <w:abstractNumId w:val="8"/>
+  </w:num>
+  <w:num w:numId="9">
+    <w:abstractNumId w:val="9"/>
+  </w:num>
+  <w:num w:numId="10">
+    <w:abstractNumId w:val="10"/>
+  </w:num>
+  <w:num w:numId="11">
+    <w:abstractNumId w:val="11"/>
+  </w:num>
 </w:numbering>
 </file>
 
@@ -1502,7 +3917,6 @@
     </w:rPrDefault>
     <w:pPrDefault>
       <w:pPr>
-        <w:widowControl/>
         <w:suppressAutoHyphens w:val="true"/>
       </w:pPr>
     </w:pPrDefault>
@@ -1512,7 +3926,10 @@
     <w:qFormat/>
     <w:pPr>
       <w:widowControl/>
+      <w:suppressAutoHyphens w:val="true"/>
       <w:bidi w:val="0"/>
+      <w:spacing w:before="0" w:after="0"/>
+      <w:jc w:val="start"/>
     </w:pPr>
     <w:rPr>
       <w:rFonts w:ascii="Liberation Serif" w:hAnsi="Liberation Serif" w:eastAsia="NSimSun" w:cs="Arial"/>
@@ -1521,6 +3938,23 @@
       <w:sz w:val="24"/>
       <w:szCs w:val="24"/>
       <w:lang w:val="fr-FR" w:eastAsia="zh-CN" w:bidi="hi-IN"/>
+    </w:rPr>
+  </w:style>
+  <w:style w:type="paragraph" w:styleId="Heading2">
+    <w:name w:val="Heading 2"/>
+    <w:basedOn w:val="Titre"/>
+    <w:next w:val="BodyText"/>
+    <w:qFormat/>
+    <w:pPr>
+      <w:spacing w:before="200" w:after="120"/>
+      <w:outlineLvl w:val="1"/>
+    </w:pPr>
+    <w:rPr>
+      <w:rFonts w:ascii="Liberation Serif" w:hAnsi="Liberation Serif" w:eastAsia="NSimSun" w:cs="Arial"/>
+      <w:b/>
+      <w:bCs/>
+      <w:sz w:val="36"/>
+      <w:szCs w:val="36"/>
     </w:rPr>
   </w:style>
   <w:style w:type="character" w:styleId="Hyperlink">
@@ -1535,6 +3969,26 @@
     <w:qFormat/>
     <w:rPr>
       <w:rFonts w:ascii="OpenSymbol" w:hAnsi="OpenSymbol" w:eastAsia="OpenSymbol" w:cs="OpenSymbol"/>
+    </w:rPr>
+  </w:style>
+  <w:style w:type="character" w:styleId="Textesource">
+    <w:name w:val="Texte source"/>
+    <w:qFormat/>
+    <w:rPr>
+      <w:rFonts w:ascii="Liberation Mono" w:hAnsi="Liberation Mono" w:eastAsia="NSimSun" w:cs="Liberation Mono"/>
+    </w:rPr>
+  </w:style>
+  <w:style w:type="character" w:styleId="Caractresdenumrotation">
+    <w:name w:val="Caractères de numérotation"/>
+    <w:qFormat/>
+    <w:rPr/>
+  </w:style>
+  <w:style w:type="character" w:styleId="Strong">
+    <w:name w:val="Strong"/>
+    <w:qFormat/>
+    <w:rPr>
+      <w:b/>
+      <w:bCs/>
     </w:rPr>
   </w:style>
   <w:style w:type="paragraph" w:styleId="Titre">
@@ -1593,6 +4047,19 @@
     </w:pPr>
     <w:rPr>
       <w:rFonts w:cs="Arial"/>
+    </w:rPr>
+  </w:style>
+  <w:style w:type="paragraph" w:styleId="Texteprformat">
+    <w:name w:val="Texte préformaté"/>
+    <w:basedOn w:val="Normal"/>
+    <w:qFormat/>
+    <w:pPr>
+      <w:spacing w:before="0" w:after="0"/>
+    </w:pPr>
+    <w:rPr>
+      <w:rFonts w:ascii="Liberation Mono" w:hAnsi="Liberation Mono" w:eastAsia="NSimSun" w:cs="Liberation Mono"/>
+      <w:sz w:val="20"/>
+      <w:szCs w:val="20"/>
     </w:rPr>
   </w:style>
 </w:styles>

</xml_diff>